<commit_message>
Adição das informações sobre o teste AB
</commit_message>
<xml_diff>
--- a/documentacao/Relatório Teste AB.docx
+++ b/documentacao/Relatório Teste AB.docx
@@ -4,6 +4,15 @@
   <w:body>
     <w:sdt>
       <w:sdtPr>
+        <w:rPr>
+          <w:rFonts w:asciiTheme="minorHAnsi" w:eastAsiaTheme="minorHAnsi" w:hAnsiTheme="minorHAnsi" w:cstheme="minorBidi"/>
+          <w:color w:val="auto"/>
+          <w:kern w:val="2"/>
+          <w:sz w:val="22"/>
+          <w:szCs w:val="22"/>
+          <w:lang w:eastAsia="en-US"/>
+          <w14:ligatures w14:val="standardContextual"/>
+        </w:rPr>
         <w:id w:val="-600484476"/>
         <w:docPartObj>
           <w:docPartGallery w:val="Table of Contents"/>
@@ -12,15 +21,8 @@
       </w:sdtPr>
       <w:sdtEndPr>
         <w:rPr>
-          <w:rFonts w:asciiTheme="minorHAnsi" w:eastAsiaTheme="minorHAnsi" w:hAnsiTheme="minorHAnsi" w:cstheme="minorBidi"/>
           <w:b/>
           <w:bCs/>
-          <w:color w:val="auto"/>
-          <w:kern w:val="2"/>
-          <w:sz w:val="22"/>
-          <w:szCs w:val="22"/>
-          <w:lang w:eastAsia="en-US"/>
-          <w14:ligatures w14:val="standardContextual"/>
         </w:rPr>
       </w:sdtEndPr>
       <w:sdtContent>
@@ -808,16 +810,29 @@
         <w:t>K</w:t>
       </w:r>
       <w:r>
-        <w:t>-Ne</w:t>
+        <w:t>-</w:t>
+      </w:r>
+      <w:proofErr w:type="spellStart"/>
+      <w:r>
+        <w:t>Ne</w:t>
       </w:r>
       <w:r>
         <w:t>arest</w:t>
       </w:r>
-      <w:r>
-        <w:t xml:space="preserve"> Neig</w:t>
-      </w:r>
-      <w:r>
-        <w:t>hbors (KNN) apresenta o m</w:t>
+      <w:proofErr w:type="spellEnd"/>
+      <w:r>
+        <w:t xml:space="preserve"> </w:t>
+      </w:r>
+      <w:proofErr w:type="spellStart"/>
+      <w:r>
+        <w:t>Neig</w:t>
+      </w:r>
+      <w:r>
+        <w:t>hbors</w:t>
+      </w:r>
+      <w:proofErr w:type="spellEnd"/>
+      <w:r>
+        <w:t xml:space="preserve"> (KNN) apresenta o m</w:t>
       </w:r>
       <w:r>
         <w:t>elhor tempo de execução e o modelo de Árvore de De</w:t>
@@ -865,8 +880,13 @@
       </w:pPr>
       <w:bookmarkStart w:id="1" w:name="_Toc181803553"/>
       <w:r>
-        <w:t>T-student</w:t>
-      </w:r>
+        <w:t>T-</w:t>
+      </w:r>
+      <w:proofErr w:type="spellStart"/>
+      <w:r>
+        <w:t>student</w:t>
+      </w:r>
+      <w:proofErr w:type="spellEnd"/>
       <w:r>
         <w:t xml:space="preserve"> - Performance</w:t>
       </w:r>
@@ -887,13 +907,7 @@
     </w:p>
     <w:p>
       <w:r>
-        <w:t xml:space="preserve">O objetivo deste teste é entender se </w:t>
-      </w:r>
-      <w:r>
-        <w:t>a performance</w:t>
-      </w:r>
-      <w:r>
-        <w:t xml:space="preserve"> do modelo de Árvore de Decisão (representado por B) seria significativamente </w:t>
+        <w:t xml:space="preserve">O objetivo deste teste é entender se a performance do modelo de Árvore de Decisão (representado por B) seria significativamente </w:t>
       </w:r>
       <w:r>
         <w:t>maior</w:t>
@@ -902,16 +916,15 @@
         <w:t xml:space="preserve"> que </w:t>
       </w:r>
       <w:r>
-        <w:t>a performace</w:t>
-      </w:r>
-      <w:r>
-        <w:t xml:space="preserve"> do modelo de</w:t>
-      </w:r>
-      <w:r>
-        <w:t xml:space="preserve"> </w:t>
-      </w:r>
-      <w:r>
-        <w:t xml:space="preserve">KNN (representado por A). Essa busca serve para entender se teria um grande impacto </w:t>
+        <w:t xml:space="preserve">a </w:t>
+      </w:r>
+      <w:proofErr w:type="spellStart"/>
+      <w:r>
+        <w:t>performace</w:t>
+      </w:r>
+      <w:proofErr w:type="spellEnd"/>
+      <w:r>
+        <w:t xml:space="preserve"> do modelo de KNN (representado por A). Essa busca serve para entender se teria um grande impacto </w:t>
       </w:r>
       <w:r>
         <w:t>no desempenho</w:t>
@@ -928,12 +941,70 @@
     </w:p>
     <w:p>
       <w:r>
-        <w:t>Amostras de A (KNN) = []</w:t>
-      </w:r>
-    </w:p>
-    <w:p>
-      <w:r>
-        <w:t>Amostras de B (Árvore de Decisão) = []</w:t>
+        <w:t>Amostras de A (KNN) = [</w:t>
+      </w:r>
+    </w:p>
+    <w:p>
+      <w:r>
+        <w:t xml:space="preserve">0.8861538461538462, </w:t>
+      </w:r>
+    </w:p>
+    <w:p>
+      <w:r>
+        <w:t xml:space="preserve">0.9177215189873418, </w:t>
+      </w:r>
+    </w:p>
+    <w:p>
+      <w:r>
+        <w:t xml:space="preserve">0.9150326797385621, </w:t>
+      </w:r>
+    </w:p>
+    <w:p>
+      <w:r>
+        <w:t xml:space="preserve">0.9074074074074074, </w:t>
+      </w:r>
+    </w:p>
+    <w:p>
+      <w:r>
+        <w:t>0.88</w:t>
+      </w:r>
+      <w:r>
+        <w:t>]</w:t>
+      </w:r>
+    </w:p>
+    <w:p/>
+    <w:p>
+      <w:r>
+        <w:lastRenderedPageBreak/>
+        <w:t>Amostras de B (Árvore de Decisão)</w:t>
+      </w:r>
+      <w:r>
+        <w:t>:</w:t>
+      </w:r>
+    </w:p>
+    <w:p>
+      <w:r>
+        <w:t xml:space="preserve">[0.9245283018867925, </w:t>
+      </w:r>
+    </w:p>
+    <w:p>
+      <w:r>
+        <w:t xml:space="preserve">0.9316770186335404, </w:t>
+      </w:r>
+    </w:p>
+    <w:p>
+      <w:r>
+        <w:t xml:space="preserve">0.9174311926605505, </w:t>
+      </w:r>
+    </w:p>
+    <w:p>
+      <w:r>
+        <w:t xml:space="preserve">0.91875, </w:t>
+      </w:r>
+    </w:p>
+    <w:p>
+      <w:r>
+        <w:t>0.9382716049382716]</w:t>
       </w:r>
     </w:p>
     <w:p>
@@ -1004,7 +1075,6 @@
     <w:p/>
     <w:p>
       <w:r>
-        <w:lastRenderedPageBreak/>
         <w:t>A hipótese nula consequentemente carrega a afirmação que a média do tempo de execução do modelo A é maior ou igual a média do tempo de execução do modelo B, ela seria apresentada da seguinte forma:</w:t>
       </w:r>
     </w:p>
@@ -1075,39 +1145,12 @@
     </w:p>
     <w:p>
       <w:r>
-        <w:t xml:space="preserve">Tem fortes indícios de que </w:t>
-      </w:r>
-      <w:r>
-        <w:t>a performance</w:t>
-      </w:r>
-      <w:r>
-        <w:t xml:space="preserve"> do modelo </w:t>
-      </w:r>
-      <w:r>
-        <w:t>B</w:t>
-      </w:r>
-      <w:r>
-        <w:t xml:space="preserve"> é significativamente m</w:t>
-      </w:r>
-      <w:r>
-        <w:t>aio</w:t>
-      </w:r>
-      <w:r>
-        <w:t xml:space="preserve">r que </w:t>
-      </w:r>
-      <w:r>
-        <w:t>a performance</w:t>
-      </w:r>
-      <w:r>
-        <w:t xml:space="preserve"> do modelo B.</w:t>
-      </w:r>
-    </w:p>
-    <w:p>
-      <w:r>
-        <w:t>Não há</w:t>
-      </w:r>
-      <w:r>
-        <w:t xml:space="preserve"> indícios de que a performance do modelo B é significativamente maior que a performance do modelo B.</w:t>
+        <w:t>Tem fortes indícios de que a performance do modelo B é significativamente maior que a performance do modelo B.</w:t>
+      </w:r>
+    </w:p>
+    <w:p>
+      <w:r>
+        <w:t>Não há indícios de que a performance do modelo B é significativamente maior que a performance do modelo B.</w:t>
       </w:r>
     </w:p>
     <w:p>
@@ -1116,19 +1159,15 @@
       </w:pPr>
       <w:bookmarkStart w:id="5" w:name="_Toc181803557"/>
       <w:r>
-        <w:t>T-student</w:t>
-      </w:r>
-      <w:r>
-        <w:t xml:space="preserve"> </w:t>
-      </w:r>
-      <w:r>
-        <w:t>–</w:t>
-      </w:r>
-      <w:r>
-        <w:t xml:space="preserve"> </w:t>
-      </w:r>
-      <w:r>
-        <w:t>Tempo de Execução</w:t>
+        <w:t>T-</w:t>
+      </w:r>
+      <w:proofErr w:type="spellStart"/>
+      <w:r>
+        <w:t>student</w:t>
+      </w:r>
+      <w:proofErr w:type="spellEnd"/>
+      <w:r>
+        <w:t xml:space="preserve"> – Tempo de Execução</w:t>
       </w:r>
       <w:bookmarkEnd w:id="5"/>
     </w:p>
@@ -1165,13 +1204,7 @@
         <w:t>Árvore de Decisão</w:t>
       </w:r>
       <w:r>
-        <w:t xml:space="preserve"> (</w:t>
-      </w:r>
-      <w:r>
-        <w:t xml:space="preserve">representado por </w:t>
-      </w:r>
-      <w:r>
-        <w:t>B)</w:t>
+        <w:t xml:space="preserve"> (representado por B)</w:t>
       </w:r>
       <w:r>
         <w:t xml:space="preserve">. </w:t>
@@ -1194,26 +1227,97 @@
     </w:p>
     <w:p>
       <w:r>
-        <w:t>Amostras de A (KNN) = []</w:t>
-      </w:r>
-    </w:p>
-    <w:p>
-      <w:r>
-        <w:t xml:space="preserve">Amostras de </w:t>
-      </w:r>
-      <w:r>
-        <w:t>B</w:t>
-      </w:r>
-      <w:r>
-        <w:t xml:space="preserve"> (</w:t>
-      </w:r>
-      <w:r>
-        <w:t>Árvore de Decisão</w:t>
-      </w:r>
-      <w:r>
-        <w:t>) = []</w:t>
-      </w:r>
-    </w:p>
+        <w:t>Amostras de A (KNN)</w:t>
+      </w:r>
+      <w:r>
+        <w:t xml:space="preserve"> : </w:t>
+      </w:r>
+      <w:r>
+        <w:t>[</w:t>
+      </w:r>
+    </w:p>
+    <w:p>
+      <w:r>
+        <w:t xml:space="preserve">0, </w:t>
+      </w:r>
+    </w:p>
+    <w:p>
+      <w:r>
+        <w:t xml:space="preserve">0.03315179999844986, </w:t>
+      </w:r>
+    </w:p>
+    <w:p>
+      <w:r>
+        <w:t xml:space="preserve">0.028251200001250254, </w:t>
+      </w:r>
+    </w:p>
+    <w:p>
+      <w:r>
+        <w:t xml:space="preserve">0.019164100001944462, </w:t>
+      </w:r>
+    </w:p>
+    <w:p>
+      <w:r>
+        <w:lastRenderedPageBreak/>
+        <w:t xml:space="preserve">0.01984499999889522, </w:t>
+      </w:r>
+    </w:p>
+    <w:p>
+      <w:r>
+        <w:t>0.03355329999976675,</w:t>
+      </w:r>
+    </w:p>
+    <w:p>
+      <w:r>
+        <w:t xml:space="preserve"> 0.017156900001282338]</w:t>
+      </w:r>
+    </w:p>
+    <w:p/>
+    <w:p>
+      <w:r>
+        <w:t xml:space="preserve">Amostras de B (Árvore de Decisão) </w:t>
+      </w:r>
+      <w:r>
+        <w:t>:</w:t>
+      </w:r>
+      <w:r>
+        <w:t xml:space="preserve"> </w:t>
+      </w:r>
+      <w:r>
+        <w:t>[</w:t>
+      </w:r>
+    </w:p>
+    <w:p>
+      <w:r>
+        <w:t xml:space="preserve">0.027779800000644173, </w:t>
+      </w:r>
+    </w:p>
+    <w:p>
+      <w:r>
+        <w:t xml:space="preserve">0.02602599999954691, </w:t>
+      </w:r>
+    </w:p>
+    <w:p>
+      <w:r>
+        <w:t xml:space="preserve">0.021471400001246366, </w:t>
+      </w:r>
+    </w:p>
+    <w:p>
+      <w:r>
+        <w:t xml:space="preserve">0.018629399999554153, </w:t>
+      </w:r>
+    </w:p>
+    <w:p>
+      <w:r>
+        <w:t xml:space="preserve">0.022458800000094925, </w:t>
+      </w:r>
+    </w:p>
+    <w:p>
+      <w:r>
+        <w:t>0.021002900000894442]</w:t>
+      </w:r>
+    </w:p>
+    <w:p/>
     <w:p>
       <w:pPr>
         <w:pStyle w:val="Ttulo2"/>
@@ -1292,19 +1396,7 @@
     <w:p/>
     <w:p>
       <w:r>
-        <w:t xml:space="preserve">A hipótese </w:t>
-      </w:r>
-      <w:r>
-        <w:t>nula consequentemente</w:t>
-      </w:r>
-      <w:r>
-        <w:t xml:space="preserve"> carrega a afirmação que a média do tempo de execução do modelo A é </w:t>
-      </w:r>
-      <w:r>
-        <w:t>maior ou igual</w:t>
-      </w:r>
-      <w:r>
-        <w:t xml:space="preserve"> a média do tempo de execução do modelo B, ela seria apresentada da seguinte forma:</w:t>
+        <w:t>A hipótese nula consequentemente carrega a afirmação que a média do tempo de execução do modelo A é maior ou igual a média do tempo de execução do modelo B, ela seria apresentada da seguinte forma:</w:t>
       </w:r>
     </w:p>
     <w:p>
@@ -1382,10 +1474,7 @@
     </w:p>
     <w:p>
       <w:r>
-        <w:t>Não há</w:t>
-      </w:r>
-      <w:r>
-        <w:t xml:space="preserve"> indícios de que </w:t>
+        <w:t xml:space="preserve">Não há indícios de que </w:t>
       </w:r>
       <w:r>
         <w:t>o tempo de execução do</w:t>
@@ -1406,7 +1495,6 @@
       </w:pPr>
       <w:bookmarkStart w:id="9" w:name="_Toc181803561"/>
       <w:r>
-        <w:lastRenderedPageBreak/>
         <w:t>Conclusões</w:t>
       </w:r>
       <w:bookmarkEnd w:id="9"/>

</xml_diff>